<commit_message>
Distance detection, Vibration detection, Voice detection: Done
</commit_message>
<xml_diff>
--- a/Project/Proposal/Group26-採購申請單.docx
+++ b/Project/Proposal/Group26-採購申請單.docx
@@ -33,6 +33,7 @@
           <w:szCs w:val="36"/>
         </w:rPr>
       </w:pPr>
+      <w:proofErr w:type="gramStart"/>
       <w:r>
         <w:rPr>
           <w:rFonts w:hint="eastAsia"/>
@@ -41,7 +42,18 @@
           <w:sz w:val="32"/>
           <w:szCs w:val="32"/>
         </w:rPr>
-        <w:t>淘寶零件採購申請單</w:t>
+        <w:t>淘寶零件</w:t>
+      </w:r>
+      <w:proofErr w:type="gramEnd"/>
+      <w:r>
+        <w:rPr>
+          <w:rFonts w:hint="eastAsia"/>
+          <w:b/>
+          <w:bCs/>
+          <w:sz w:val="32"/>
+          <w:szCs w:val="32"/>
+        </w:rPr>
+        <w:t>採購申請單</w:t>
       </w:r>
       <w:r>
         <w:rPr>
@@ -616,7 +628,16 @@
           <w:b/>
           <w:bCs/>
         </w:rPr>
-        <w:t>零件採購無限制淘寶</w:t>
+        <w:t>零件採購無限制</w:t>
+      </w:r>
+      <w:proofErr w:type="gramStart"/>
+      <w:r>
+        <w:rPr>
+          <w:rFonts w:hint="eastAsia"/>
+          <w:b/>
+          <w:bCs/>
+        </w:rPr>
+        <w:t>淘寶</w:t>
       </w:r>
       <w:r>
         <w:rPr>
@@ -626,6 +647,7 @@
         </w:rPr>
         <w:t>賣</w:t>
       </w:r>
+      <w:proofErr w:type="gramEnd"/>
       <w:r>
         <w:rPr>
           <w:rFonts w:hint="eastAsia"/>
@@ -1007,7 +1029,29 @@
           <w:sz w:val="28"/>
           <w:szCs w:val="28"/>
         </w:rPr>
-        <w:t>申請單填寫完請上傳到</w:t>
+        <w:t>申請單</w:t>
+      </w:r>
+      <w:proofErr w:type="gramStart"/>
+      <w:r>
+        <w:rPr>
+          <w:rFonts w:hint="eastAsia"/>
+          <w:b/>
+          <w:bCs/>
+          <w:sz w:val="28"/>
+          <w:szCs w:val="28"/>
+        </w:rPr>
+        <w:t>填寫完請上</w:t>
+      </w:r>
+      <w:proofErr w:type="gramEnd"/>
+      <w:r>
+        <w:rPr>
+          <w:rFonts w:hint="eastAsia"/>
+          <w:b/>
+          <w:bCs/>
+          <w:sz w:val="28"/>
+          <w:szCs w:val="28"/>
+        </w:rPr>
+        <w:t>傳到</w:t>
       </w:r>
     </w:p>
     <w:p>
@@ -1099,6 +1143,7 @@
         </w:rPr>
         <w:t>-</w:t>
       </w:r>
+      <w:proofErr w:type="gramStart"/>
       <w:r>
         <w:rPr>
           <w:rFonts w:hint="eastAsia"/>
@@ -1107,30 +1152,33 @@
           <w:sz w:val="22"/>
           <w:szCs w:val="22"/>
         </w:rPr>
-        <w:t>淘寶申請單</w:t>
-      </w:r>
-      <w:r>
-        <w:rPr>
-          <w:rFonts w:hint="eastAsia"/>
+        <w:t>淘寶申請</w:t>
+      </w:r>
+      <w:proofErr w:type="gramEnd"/>
+      <w:r>
+        <w:rPr>
+          <w:rFonts w:hint="eastAsia"/>
+          <w:b/>
+          <w:bCs/>
           <w:sz w:val="22"/>
           <w:szCs w:val="22"/>
         </w:rPr>
-        <w:t xml:space="preserve"> </w:t>
-      </w:r>
-      <w:r>
-        <w:rPr>
+        <w:t>單</w:t>
+      </w:r>
+      <w:r>
+        <w:rPr>
+          <w:rFonts w:hint="eastAsia"/>
           <w:sz w:val="22"/>
           <w:szCs w:val="22"/>
         </w:rPr>
-        <w:t>(EX: Group01-</w:t>
-      </w:r>
-      <w:r>
-        <w:rPr>
-          <w:rFonts w:hint="eastAsia"/>
+        <w:t xml:space="preserve"> </w:t>
+      </w:r>
+      <w:r>
+        <w:rPr>
           <w:sz w:val="22"/>
           <w:szCs w:val="22"/>
         </w:rPr>
-        <w:t>採購</w:t>
+        <w:t>(EX: Group01-</w:t>
       </w:r>
       <w:r>
         <w:rPr>
@@ -1138,7 +1186,7 @@
           <w:sz w:val="22"/>
           <w:szCs w:val="22"/>
         </w:rPr>
-        <w:t>申請單</w:t>
+        <w:t>採購</w:t>
       </w:r>
       <w:r>
         <w:rPr>
@@ -1146,14 +1194,33 @@
           <w:sz w:val="22"/>
           <w:szCs w:val="22"/>
         </w:rPr>
-        <w:t>.</w:t>
-      </w:r>
-      <w:r>
-        <w:rPr>
+        <w:t>申請單</w:t>
+      </w:r>
+      <w:r>
+        <w:rPr>
+          <w:rFonts w:hint="eastAsia"/>
           <w:sz w:val="22"/>
           <w:szCs w:val="22"/>
         </w:rPr>
-        <w:t>docx)</w:t>
+        <w:t>.</w:t>
+      </w:r>
+      <w:proofErr w:type="spellStart"/>
+      <w:proofErr w:type="gramStart"/>
+      <w:r>
+        <w:rPr>
+          <w:sz w:val="22"/>
+          <w:szCs w:val="22"/>
+        </w:rPr>
+        <w:t>docx</w:t>
+      </w:r>
+      <w:proofErr w:type="spellEnd"/>
+      <w:proofErr w:type="gramEnd"/>
+      <w:r>
+        <w:rPr>
+          <w:sz w:val="22"/>
+          <w:szCs w:val="22"/>
+        </w:rPr>
+        <w:t>)</w:t>
       </w:r>
     </w:p>
     <w:p>
@@ -1279,7 +1346,25 @@
           <w:b/>
           <w:bCs/>
         </w:rPr>
-        <w:t>逾期不候</w:t>
+        <w:t>逾期</w:t>
+      </w:r>
+      <w:proofErr w:type="gramStart"/>
+      <w:r>
+        <w:rPr>
+          <w:rFonts w:hint="eastAsia"/>
+          <w:b/>
+          <w:bCs/>
+        </w:rPr>
+        <w:t>不</w:t>
+      </w:r>
+      <w:proofErr w:type="gramEnd"/>
+      <w:r>
+        <w:rPr>
+          <w:rFonts w:hint="eastAsia"/>
+          <w:b/>
+          <w:bCs/>
+        </w:rPr>
+        <w:t>候</w:t>
       </w:r>
     </w:p>
     <w:p/>
@@ -1400,12 +1485,14 @@
               </w:rPr>
               <w:t>(</w:t>
             </w:r>
+            <w:proofErr w:type="gramStart"/>
             <w:r>
               <w:rPr>
                 <w:rFonts w:hint="eastAsia"/>
               </w:rPr>
               <w:t>清晰截圖</w:t>
             </w:r>
+            <w:proofErr w:type="gramEnd"/>
             <w:r>
               <w:t>)</w:t>
             </w:r>
@@ -1465,12 +1552,14 @@
             <w:tcW w:w="1349" w:type="dxa"/>
           </w:tcPr>
           <w:p>
+            <w:proofErr w:type="gramStart"/>
             <w:r>
               <w:rPr>
                 <w:rFonts w:hint="eastAsia"/>
               </w:rPr>
               <w:t>淘寶連結</w:t>
             </w:r>
+            <w:proofErr w:type="gramEnd"/>
           </w:p>
         </w:tc>
         <w:tc>
@@ -1680,11 +1769,19 @@
             <w:tcW w:w="2172" w:type="dxa"/>
           </w:tcPr>
           <w:p>
-            <w:r>
-              <w:rPr>
-                <w:rFonts w:hint="eastAsia"/>
-              </w:rPr>
-              <w:t>感測距離，以確定是否響起警報器，根據距離的不同而發出不同的聲音。例如距離一公尺以上發出</w:t>
+            <w:proofErr w:type="gramStart"/>
+            <w:r>
+              <w:rPr>
+                <w:rFonts w:hint="eastAsia"/>
+              </w:rPr>
+              <w:t>感</w:t>
+            </w:r>
+            <w:proofErr w:type="gramEnd"/>
+            <w:r>
+              <w:rPr>
+                <w:rFonts w:hint="eastAsia"/>
+              </w:rPr>
+              <w:t>測距離，以確定是否響起警報器，根據距離的不同而發出不同的聲音。例如距離一公尺以上發出</w:t>
             </w:r>
             <w:r>
               <w:rPr>
@@ -1705,8 +1802,13 @@
               <w:t xml:space="preserve"> RE</w:t>
             </w:r>
             <w:r>
-              <w:t>……</w:t>
-            </w:r>
+              <w:t>…</w:t>
+            </w:r>
+            <w:proofErr w:type="gramStart"/>
+            <w:r>
+              <w:t>…</w:t>
+            </w:r>
+            <w:proofErr w:type="gramEnd"/>
           </w:p>
         </w:tc>
         <w:tc>
@@ -1933,11 +2035,19 @@
             <w:tcW w:w="2172" w:type="dxa"/>
           </w:tcPr>
           <w:p>
-            <w:r>
-              <w:rPr>
-                <w:rFonts w:hint="eastAsia"/>
-              </w:rPr>
-              <w:t>感測壓力，以確定是否響起警報器，</w:t>
+            <w:proofErr w:type="gramStart"/>
+            <w:r>
+              <w:rPr>
+                <w:rFonts w:hint="eastAsia"/>
+              </w:rPr>
+              <w:t>感</w:t>
+            </w:r>
+            <w:proofErr w:type="gramEnd"/>
+            <w:r>
+              <w:rPr>
+                <w:rFonts w:hint="eastAsia"/>
+              </w:rPr>
+              <w:t>測壓力，以確定是否響起警報器，</w:t>
             </w:r>
             <w:r>
               <w:rPr>
@@ -2049,23 +2159,25 @@
                 <w:sz w:val="30"/>
                 <w:szCs w:val="30"/>
               </w:rPr>
-              <w:t>高感度聲音檢測模塊</w:t>
-            </w:r>
+              <w:t>聲音感</w:t>
+            </w:r>
+            <w:proofErr w:type="gramStart"/>
             <w:r>
               <w:rPr>
                 <w:rFonts w:ascii="FZLTZHK--GBK1-0" w:hAnsi="FZLTZHK--GBK1-0"/>
                 <w:sz w:val="30"/>
                 <w:szCs w:val="30"/>
               </w:rPr>
-              <w:t xml:space="preserve"> </w:t>
-            </w:r>
+              <w:t>測器模塊</w:t>
+            </w:r>
+            <w:proofErr w:type="gramEnd"/>
             <w:r>
               <w:rPr>
                 <w:rFonts w:ascii="FZLTZHK--GBK1-0" w:hAnsi="FZLTZHK--GBK1-0"/>
                 <w:sz w:val="30"/>
                 <w:szCs w:val="30"/>
               </w:rPr>
-              <w:t>高感度麥克風感測器模</w:t>
+              <w:t>/</w:t>
             </w:r>
             <w:r>
               <w:rPr>
@@ -2073,8 +2185,7 @@
                 <w:sz w:val="30"/>
                 <w:szCs w:val="30"/>
               </w:rPr>
-              <w:lastRenderedPageBreak/>
-              <w:t>塊</w:t>
+              <w:t>聲音檢測模塊</w:t>
             </w:r>
             <w:r>
               <w:rPr>
@@ -2090,7 +2201,32 @@
                 <w:sz w:val="30"/>
                 <w:szCs w:val="30"/>
               </w:rPr>
-              <w:t>聲音檢測控制板模塊</w:t>
+              <w:t>口哨模塊</w:t>
+            </w:r>
+            <w:r>
+              <w:rPr>
+                <w:rFonts w:ascii="FZLTZHK--GBK1-0" w:hAnsi="FZLTZHK--GBK1-0"/>
+                <w:sz w:val="30"/>
+                <w:szCs w:val="30"/>
+              </w:rPr>
+              <w:t xml:space="preserve"> </w:t>
+            </w:r>
+            <w:r>
+              <w:rPr>
+                <w:rFonts w:ascii="FZLTZHK--GBK1-0" w:hAnsi="FZLTZHK--GBK1-0"/>
+                <w:sz w:val="30"/>
+                <w:szCs w:val="30"/>
+              </w:rPr>
+              <w:lastRenderedPageBreak/>
+              <w:t>聲控開關輸出高低電平</w:t>
+            </w:r>
+            <w:r>
+              <w:rPr>
+                <w:rFonts w:ascii="FZLTZHK--GBK1-0" w:hAnsi="FZLTZHK--GBK1-0"/>
+                <w:sz w:val="30"/>
+                <w:szCs w:val="30"/>
+              </w:rPr>
+              <w:t>DIY</w:t>
             </w:r>
           </w:p>
           <w:p>
@@ -2167,16 +2303,19 @@
             <w:tcW w:w="2172" w:type="dxa"/>
           </w:tcPr>
           <w:p>
-            <w:pPr>
-              <w:rPr>
-                <w:rFonts w:hint="eastAsia"/>
-              </w:rPr>
-            </w:pPr>
-            <w:r>
-              <w:rPr>
-                <w:rFonts w:hint="eastAsia"/>
-              </w:rPr>
-              <w:t>感測聲音，若門外有人發出聲響，可能代表有人要進來了。如果偵測到聲音，依據聲音大小發出不同的警報器聲。</w:t>
+            <w:proofErr w:type="gramStart"/>
+            <w:r>
+              <w:rPr>
+                <w:rFonts w:hint="eastAsia"/>
+              </w:rPr>
+              <w:t>感</w:t>
+            </w:r>
+            <w:proofErr w:type="gramEnd"/>
+            <w:r>
+              <w:rPr>
+                <w:rFonts w:hint="eastAsia"/>
+              </w:rPr>
+              <w:t>測聲音，若門外有人發出聲響，可能代表有人要進來了。如果偵測到聲音，依據聲音大小發出不同的警報器聲。</w:t>
             </w:r>
           </w:p>
         </w:tc>
@@ -2190,16 +2329,18 @@
                 <w:rPr>
                   <w:rStyle w:val="a4"/>
                 </w:rPr>
-                <w:t>https://world.taobao.com/item/596674454999.htm?spm=a21wu.10013406-tw.0.0.6be72e207aAi</w:t>
+                <w:t>https://world.taobao.com/item/596940432052.htm?spm=a21wu.10013406-tw.0.0.35d97d36Ygloa</w:t>
               </w:r>
               <w:r>
                 <w:rPr>
                   <w:rStyle w:val="a4"/>
                 </w:rPr>
                 <w:lastRenderedPageBreak/>
-                <w:t>4H</w:t>
+                <w:t>w</w:t>
               </w:r>
             </w:hyperlink>
+            <w:bookmarkStart w:id="0" w:name="_GoBack"/>
+            <w:bookmarkEnd w:id="0"/>
           </w:p>
         </w:tc>
         <w:tc>
@@ -2207,11 +2348,6 @@
             <w:tcW w:w="631" w:type="dxa"/>
           </w:tcPr>
           <w:p>
-            <w:pPr>
-              <w:rPr>
-                <w:rFonts w:hint="eastAsia"/>
-              </w:rPr>
-            </w:pPr>
             <w:r>
               <w:rPr>
                 <w:rFonts w:hint="eastAsia"/>
@@ -2226,11 +2362,6 @@
             <w:tcW w:w="929" w:type="dxa"/>
           </w:tcPr>
           <w:p>
-            <w:pPr>
-              <w:rPr>
-                <w:rFonts w:hint="eastAsia"/>
-              </w:rPr>
-            </w:pPr>
             <w:r>
               <w:rPr>
                 <w:rFonts w:hint="eastAsia"/>
@@ -2351,7 +2482,7 @@
               <w:shd w:val="clear" w:color="auto" w:fill="FFFFFF"/>
               <w:spacing w:before="0" w:after="300" w:line="420" w:lineRule="atLeast"/>
               <w:rPr>
-                <w:rFonts w:ascii="FZLTZHK--GBK1-0" w:hAnsi="FZLTZHK--GBK1-0"/>
+                <w:rFonts w:ascii="FZLTZHK--GBK1-0" w:hAnsi="FZLTZHK--GBK1-0" w:hint="eastAsia"/>
                 <w:sz w:val="30"/>
                 <w:szCs w:val="30"/>
                 <w:lang w:eastAsia="zh-CN"/>
@@ -2417,16 +2548,19 @@
             <w:tcW w:w="2172" w:type="dxa"/>
           </w:tcPr>
           <w:p>
-            <w:pPr>
-              <w:rPr>
-                <w:rFonts w:hint="eastAsia"/>
-              </w:rPr>
-            </w:pPr>
-            <w:r>
-              <w:rPr>
-                <w:rFonts w:hint="eastAsia"/>
-              </w:rPr>
-              <w:t>將此感測器裝在門把的一頭，當另一頭門把被轉動時，它就會產生震動。如果感測到震動，警報器就會響起。</w:t>
+            <w:proofErr w:type="gramStart"/>
+            <w:r>
+              <w:rPr>
+                <w:rFonts w:hint="eastAsia"/>
+              </w:rPr>
+              <w:t>將此感測</w:t>
+            </w:r>
+            <w:proofErr w:type="gramEnd"/>
+            <w:r>
+              <w:rPr>
+                <w:rFonts w:hint="eastAsia"/>
+              </w:rPr>
+              <w:t>器裝在門把的一頭，當另一頭門把被轉動時，它就會產生震動。如果感測到震動，警報器就會響起。</w:t>
             </w:r>
           </w:p>
         </w:tc>
@@ -2450,11 +2584,6 @@
             <w:tcW w:w="631" w:type="dxa"/>
           </w:tcPr>
           <w:p>
-            <w:pPr>
-              <w:rPr>
-                <w:rFonts w:hint="eastAsia"/>
-              </w:rPr>
-            </w:pPr>
             <w:r>
               <w:rPr>
                 <w:rFonts w:hint="eastAsia"/>
@@ -2468,11 +2597,6 @@
             <w:tcW w:w="929" w:type="dxa"/>
           </w:tcPr>
           <w:p>
-            <w:pPr>
-              <w:rPr>
-                <w:rFonts w:hint="eastAsia"/>
-              </w:rPr>
-            </w:pPr>
             <w:r>
               <w:rPr>
                 <w:rFonts w:hint="eastAsia"/>
@@ -2514,6 +2638,7 @@
               </w:rPr>
               <w:t xml:space="preserve">TDA2030A </w:t>
             </w:r>
+            <w:proofErr w:type="gramStart"/>
             <w:r>
               <w:rPr>
                 <w:rFonts w:ascii="Tahoma" w:hAnsi="Tahoma" w:cs="Tahoma"/>
@@ -2521,7 +2646,17 @@
                 <w:sz w:val="24"/>
                 <w:szCs w:val="24"/>
               </w:rPr>
-              <w:t>功放板模块</w:t>
+              <w:t>功放板</w:t>
+            </w:r>
+            <w:proofErr w:type="gramEnd"/>
+            <w:r>
+              <w:rPr>
+                <w:rFonts w:ascii="Tahoma" w:hAnsi="Tahoma" w:cs="Tahoma"/>
+                <w:color w:val="3C3C3C"/>
+                <w:sz w:val="24"/>
+                <w:szCs w:val="24"/>
+              </w:rPr>
+              <w:t>模块</w:t>
             </w:r>
             <w:r>
               <w:rPr>
@@ -2650,16 +2785,25 @@
             <w:tcW w:w="2172" w:type="dxa"/>
           </w:tcPr>
           <w:p>
-            <w:pPr>
-              <w:rPr>
-                <w:rFonts w:hint="eastAsia"/>
-              </w:rPr>
-            </w:pPr>
-            <w:r>
-              <w:rPr>
-                <w:rFonts w:hint="eastAsia"/>
-              </w:rPr>
-              <w:t>擔心拿蜂鳴器當警報器會音量太小，想說用個音頻放大器試試看。</w:t>
+            <w:r>
+              <w:rPr>
+                <w:rFonts w:hint="eastAsia"/>
+              </w:rPr>
+              <w:t>擔心拿蜂鳴器當警報器會音量太小，</w:t>
+            </w:r>
+            <w:proofErr w:type="gramStart"/>
+            <w:r>
+              <w:rPr>
+                <w:rFonts w:hint="eastAsia"/>
+              </w:rPr>
+              <w:t>想說用個</w:t>
+            </w:r>
+            <w:proofErr w:type="gramEnd"/>
+            <w:r>
+              <w:rPr>
+                <w:rFonts w:hint="eastAsia"/>
+              </w:rPr>
+              <w:t>音頻放大器試試看。</w:t>
             </w:r>
           </w:p>
         </w:tc>
@@ -2683,11 +2827,6 @@
             <w:tcW w:w="631" w:type="dxa"/>
           </w:tcPr>
           <w:p>
-            <w:pPr>
-              <w:rPr>
-                <w:rFonts w:hint="eastAsia"/>
-              </w:rPr>
-            </w:pPr>
             <w:r>
               <w:rPr>
                 <w:rFonts w:hint="eastAsia"/>
@@ -2701,11 +2840,6 @@
             <w:tcW w:w="929" w:type="dxa"/>
           </w:tcPr>
           <w:p>
-            <w:pPr>
-              <w:rPr>
-                <w:rFonts w:hint="eastAsia"/>
-              </w:rPr>
-            </w:pPr>
             <w:r>
               <w:rPr>
                 <w:rFonts w:hint="eastAsia"/>
@@ -2721,7 +2855,6 @@
         <w:rPr>
           <w:rFonts w:hint="eastAsia"/>
         </w:rPr>
-        <w:lastRenderedPageBreak/>
         <w:t>P</w:t>
       </w:r>
       <w:r>
@@ -2764,8 +2897,6 @@
         </w:rPr>
         <w:t>69</w:t>
       </w:r>
-      <w:bookmarkStart w:id="0" w:name="_GoBack"/>
-      <w:bookmarkEnd w:id="0"/>
     </w:p>
     <w:p>
       <w:pPr>
@@ -2781,6 +2912,7 @@
           <w:b/>
           <w:bCs/>
         </w:rPr>
+        <w:lastRenderedPageBreak/>
         <w:t>P</w:t>
       </w:r>
       <w:r>
@@ -2905,12 +3037,14 @@
               </w:rPr>
               <w:t>(</w:t>
             </w:r>
+            <w:proofErr w:type="gramStart"/>
             <w:r>
               <w:rPr>
                 <w:rFonts w:hint="eastAsia"/>
               </w:rPr>
               <w:t>清晰截圖</w:t>
             </w:r>
+            <w:proofErr w:type="gramEnd"/>
             <w:r>
               <w:t>)</w:t>
             </w:r>
@@ -2970,12 +3104,14 @@
             <w:tcW w:w="1101" w:type="dxa"/>
           </w:tcPr>
           <w:p>
+            <w:proofErr w:type="gramStart"/>
             <w:r>
               <w:rPr>
                 <w:rFonts w:hint="eastAsia"/>
               </w:rPr>
               <w:t>淘寶連結</w:t>
             </w:r>
+            <w:proofErr w:type="gramEnd"/>
           </w:p>
         </w:tc>
         <w:tc>

</xml_diff>